<commit_message>
Worked on Grammar and Log
</commit_message>
<xml_diff>
--- a/Lumlun_Diagram.docx
+++ b/Lumlun_Diagram.docx
@@ -15,6 +15,15 @@
           <w:lang w:val="de-CH"/>
         </w:rPr>
       </w:pPr>
+      <w:r>
+        <w:rPr>
+          <w:rFonts w:ascii="Lumlun Sans" w:eastAsia="Lumlun Sans" w:hAnsi="Lumlun Sans" w:cs="Lumlun Sans"/>
+          <w:sz w:val="144"/>
+          <w:szCs w:val="144"/>
+          <w:lang w:val="en-CH"/>
+        </w:rPr>
+        <w:t>L</w:t>
+      </w:r>
       <w:proofErr w:type="spellStart"/>
       <w:r>
         <w:rPr>
@@ -23,7 +32,7 @@
           <w:szCs w:val="144"/>
           <w:lang w:val="de-CH"/>
         </w:rPr>
-        <w:t>Lumlun</w:t>
+        <w:t>umlun</w:t>
       </w:r>
       <w:proofErr w:type="spellEnd"/>
     </w:p>
@@ -87,17 +96,17 @@
                 <w:rFonts w:ascii="Century" w:eastAsia="Lumlun Sans" w:hAnsi="Century" w:cs="Lumlun Sans"/>
                 <w:sz w:val="28"/>
                 <w:szCs w:val="28"/>
-                <w:lang w:val="en-US"/>
-              </w:rPr>
-            </w:pPr>
-            <w:r>
-              <w:rPr>
-                <w:rFonts w:ascii="Century" w:eastAsia="Lumlun Sans" w:hAnsi="Century" w:cs="Lumlun Sans"/>
-                <w:sz w:val="28"/>
-                <w:szCs w:val="28"/>
-                <w:lang w:val="en-US"/>
-              </w:rPr>
-              <w:t>Front</w:t>
+                <w:lang w:val="en-CH"/>
+              </w:rPr>
+            </w:pPr>
+            <w:r>
+              <w:rPr>
+                <w:rFonts w:ascii="Century" w:eastAsia="Lumlun Sans" w:hAnsi="Century" w:cs="Lumlun Sans"/>
+                <w:sz w:val="28"/>
+                <w:szCs w:val="28"/>
+                <w:lang w:val="en-CH"/>
+              </w:rPr>
+              <w:t>Bilabial</w:t>
             </w:r>
           </w:p>
         </w:tc>
@@ -112,17 +121,17 @@
                 <w:rFonts w:ascii="Century" w:eastAsia="Lumlun Sans" w:hAnsi="Century" w:cs="Lumlun Sans"/>
                 <w:sz w:val="28"/>
                 <w:szCs w:val="28"/>
-                <w:lang w:val="en-US"/>
-              </w:rPr>
-            </w:pPr>
-            <w:r>
-              <w:rPr>
-                <w:rFonts w:ascii="Century" w:eastAsia="Lumlun Sans" w:hAnsi="Century" w:cs="Lumlun Sans"/>
-                <w:sz w:val="28"/>
-                <w:szCs w:val="28"/>
-                <w:lang w:val="en-US"/>
-              </w:rPr>
-              <w:t>Middle</w:t>
+                <w:lang w:val="en-CH"/>
+              </w:rPr>
+            </w:pPr>
+            <w:r>
+              <w:rPr>
+                <w:rFonts w:ascii="Century" w:eastAsia="Lumlun Sans" w:hAnsi="Century" w:cs="Lumlun Sans"/>
+                <w:sz w:val="28"/>
+                <w:szCs w:val="28"/>
+                <w:lang w:val="en-CH"/>
+              </w:rPr>
+              <w:t>Alveolar</w:t>
             </w:r>
           </w:p>
         </w:tc>
@@ -137,17 +146,17 @@
                 <w:rFonts w:ascii="Century" w:eastAsia="Lumlun Sans" w:hAnsi="Century" w:cs="Lumlun Sans"/>
                 <w:sz w:val="28"/>
                 <w:szCs w:val="28"/>
-                <w:lang w:val="en-US"/>
-              </w:rPr>
-            </w:pPr>
-            <w:r>
-              <w:rPr>
-                <w:rFonts w:ascii="Century" w:eastAsia="Lumlun Sans" w:hAnsi="Century" w:cs="Lumlun Sans"/>
-                <w:sz w:val="28"/>
-                <w:szCs w:val="28"/>
-                <w:lang w:val="en-US"/>
-              </w:rPr>
-              <w:t>Back</w:t>
+                <w:lang w:val="en-CH"/>
+              </w:rPr>
+            </w:pPr>
+            <w:r>
+              <w:rPr>
+                <w:rFonts w:ascii="Century" w:eastAsia="Lumlun Sans" w:hAnsi="Century" w:cs="Lumlun Sans"/>
+                <w:sz w:val="28"/>
+                <w:szCs w:val="28"/>
+                <w:lang w:val="en-CH"/>
+              </w:rPr>
+              <w:t>Velar</w:t>
             </w:r>
           </w:p>
         </w:tc>
@@ -163,17 +172,15 @@
                 <w:rFonts w:ascii="Century" w:eastAsia="Lumlun Sans" w:hAnsi="Century" w:cs="Lumlun Sans"/>
                 <w:sz w:val="28"/>
                 <w:szCs w:val="28"/>
-                <w:lang w:val="en-US"/>
-              </w:rPr>
-            </w:pPr>
-            <w:r>
-              <w:rPr>
-                <w:rFonts w:ascii="Century" w:eastAsia="Lumlun Sans" w:hAnsi="Century" w:cs="Lumlun Sans"/>
-                <w:sz w:val="28"/>
-                <w:szCs w:val="28"/>
-                <w:lang w:val="en-US"/>
-              </w:rPr>
-              <w:t>Sudden Release of Air</w:t>
+              </w:rPr>
+            </w:pPr>
+            <w:r>
+              <w:rPr>
+                <w:rFonts w:ascii="Century" w:eastAsia="Lumlun Sans" w:hAnsi="Century" w:cs="Lumlun Sans"/>
+                <w:sz w:val="28"/>
+                <w:szCs w:val="28"/>
+              </w:rPr>
+              <w:t>Plosives</w:t>
             </w:r>
           </w:p>
         </w:tc>
@@ -324,17 +331,15 @@
                 <w:rFonts w:ascii="Century" w:eastAsia="Lumlun Sans" w:hAnsi="Century" w:cs="Lumlun Sans"/>
                 <w:sz w:val="28"/>
                 <w:szCs w:val="28"/>
-                <w:lang w:val="en-US"/>
-              </w:rPr>
-            </w:pPr>
-            <w:r>
-              <w:rPr>
-                <w:rFonts w:ascii="Century" w:eastAsia="Lumlun Sans" w:hAnsi="Century" w:cs="Lumlun Sans"/>
-                <w:sz w:val="28"/>
-                <w:szCs w:val="28"/>
-                <w:lang w:val="en-US"/>
-              </w:rPr>
-              <w:t>Through the nose</w:t>
+              </w:rPr>
+            </w:pPr>
+            <w:r>
+              <w:rPr>
+                <w:rFonts w:ascii="Century" w:eastAsia="Lumlun Sans" w:hAnsi="Century" w:cs="Lumlun Sans"/>
+                <w:sz w:val="28"/>
+                <w:szCs w:val="28"/>
+              </w:rPr>
+              <w:t>Nasals</w:t>
             </w:r>
           </w:p>
         </w:tc>
@@ -457,17 +462,15 @@
                 <w:rFonts w:ascii="Century" w:eastAsia="Lumlun Sans" w:hAnsi="Century" w:cs="Lumlun Sans"/>
                 <w:sz w:val="28"/>
                 <w:szCs w:val="28"/>
-                <w:lang w:val="en-US"/>
-              </w:rPr>
-            </w:pPr>
-            <w:r>
-              <w:rPr>
-                <w:rFonts w:ascii="Century" w:eastAsia="Lumlun Sans" w:hAnsi="Century" w:cs="Lumlun Sans"/>
-                <w:sz w:val="28"/>
-                <w:szCs w:val="28"/>
-                <w:lang w:val="en-US"/>
-              </w:rPr>
-              <w:t>Simply Blowing</w:t>
+              </w:rPr>
+            </w:pPr>
+            <w:r>
+              <w:rPr>
+                <w:rFonts w:ascii="Century" w:eastAsia="Lumlun Sans" w:hAnsi="Century" w:cs="Lumlun Sans"/>
+                <w:sz w:val="28"/>
+                <w:szCs w:val="28"/>
+              </w:rPr>
+              <w:t>Fricatives</w:t>
             </w:r>
           </w:p>
         </w:tc>
@@ -482,7 +485,7 @@
                 <w:rFonts w:ascii="Lumlun Sans" w:eastAsia="Lumlun Sans" w:hAnsi="Lumlun Sans" w:cs="Lumlun Sans"/>
                 <w:sz w:val="72"/>
                 <w:szCs w:val="72"/>
-                <w:lang w:val="en-US"/>
+                <w:lang w:val="en-CH"/>
               </w:rPr>
             </w:pPr>
             <w:r>
@@ -618,17 +621,24 @@
                 <w:rFonts w:ascii="Century" w:eastAsia="Lumlun Sans" w:hAnsi="Century" w:cs="Lumlun Sans"/>
                 <w:sz w:val="28"/>
                 <w:szCs w:val="28"/>
-                <w:lang w:val="en-US"/>
-              </w:rPr>
-            </w:pPr>
-            <w:r>
-              <w:rPr>
-                <w:rFonts w:ascii="Century" w:eastAsia="Lumlun Sans" w:hAnsi="Century" w:cs="Lumlun Sans"/>
-                <w:sz w:val="28"/>
-                <w:szCs w:val="28"/>
-                <w:lang w:val="en-US"/>
-              </w:rPr>
-              <w:t>Liquid Sounds</w:t>
+              </w:rPr>
+            </w:pPr>
+            <w:r>
+              <w:rPr>
+                <w:rFonts w:ascii="Century" w:eastAsia="Lumlun Sans" w:hAnsi="Century" w:cs="Lumlun Sans"/>
+                <w:sz w:val="28"/>
+                <w:szCs w:val="28"/>
+                <w:lang w:val="en-US"/>
+              </w:rPr>
+              <w:t>Liquid</w:t>
+            </w:r>
+            <w:r>
+              <w:rPr>
+                <w:rFonts w:ascii="Century" w:eastAsia="Lumlun Sans" w:hAnsi="Century" w:cs="Lumlun Sans"/>
+                <w:sz w:val="28"/>
+                <w:szCs w:val="28"/>
+              </w:rPr>
+              <w:t>s</w:t>
             </w:r>
           </w:p>
         </w:tc>
@@ -1001,17 +1011,15 @@
                 <w:rFonts w:ascii="Century" w:eastAsia="Lumlun Sans" w:hAnsi="Century" w:cs="Lumlun Sans"/>
                 <w:sz w:val="28"/>
                 <w:szCs w:val="28"/>
-                <w:lang w:val="en-US"/>
-              </w:rPr>
-            </w:pPr>
-            <w:r>
-              <w:rPr>
-                <w:rFonts w:ascii="Century" w:eastAsia="Lumlun Sans" w:hAnsi="Century" w:cs="Lumlun Sans"/>
-                <w:sz w:val="28"/>
-                <w:szCs w:val="28"/>
-                <w:lang w:val="en-US"/>
-              </w:rPr>
-              <w:t>Nearly Closed Mouth</w:t>
+              </w:rPr>
+            </w:pPr>
+            <w:r>
+              <w:rPr>
+                <w:rFonts w:ascii="Century" w:eastAsia="Lumlun Sans" w:hAnsi="Century" w:cs="Lumlun Sans"/>
+                <w:sz w:val="28"/>
+                <w:szCs w:val="28"/>
+              </w:rPr>
+              <w:t>Closed</w:t>
             </w:r>
           </w:p>
         </w:tc>
@@ -1207,36 +1215,15 @@
                 <w:rFonts w:ascii="Century" w:eastAsia="Lumlun Sans" w:hAnsi="Century" w:cs="Lumlun Sans"/>
                 <w:sz w:val="28"/>
                 <w:szCs w:val="28"/>
-                <w:lang w:val="en-US"/>
-              </w:rPr>
-            </w:pPr>
-            <w:r>
-              <w:rPr>
-                <w:rFonts w:ascii="Century" w:eastAsia="Lumlun Sans" w:hAnsi="Century" w:cs="Lumlun Sans"/>
-                <w:sz w:val="28"/>
-                <w:szCs w:val="28"/>
-                <w:lang w:val="en-US"/>
-              </w:rPr>
-              <w:t>Middle Open</w:t>
-            </w:r>
-          </w:p>
-          <w:p>
-            <w:pPr>
-              <w:rPr>
-                <w:rFonts w:ascii="Century" w:eastAsia="Lumlun Sans" w:hAnsi="Century" w:cs="Lumlun Sans"/>
-                <w:sz w:val="28"/>
-                <w:szCs w:val="28"/>
-                <w:lang w:val="en-US"/>
-              </w:rPr>
-            </w:pPr>
-            <w:r>
-              <w:rPr>
-                <w:rFonts w:ascii="Century" w:eastAsia="Lumlun Sans" w:hAnsi="Century" w:cs="Lumlun Sans"/>
-                <w:sz w:val="28"/>
-                <w:szCs w:val="28"/>
-                <w:lang w:val="en-US"/>
-              </w:rPr>
-              <w:t>Mouth</w:t>
+              </w:rPr>
+            </w:pPr>
+            <w:r>
+              <w:rPr>
+                <w:rFonts w:ascii="Century" w:eastAsia="Lumlun Sans" w:hAnsi="Century" w:cs="Lumlun Sans"/>
+                <w:sz w:val="28"/>
+                <w:szCs w:val="28"/>
+              </w:rPr>
+              <w:t>Middle</w:t>
             </w:r>
           </w:p>
         </w:tc>
@@ -1348,36 +1335,15 @@
                 <w:rFonts w:ascii="Century" w:eastAsia="Lumlun Sans" w:hAnsi="Century" w:cs="Lumlun Sans"/>
                 <w:sz w:val="28"/>
                 <w:szCs w:val="28"/>
-                <w:lang w:val="en-US"/>
-              </w:rPr>
-            </w:pPr>
-            <w:r>
-              <w:rPr>
-                <w:rFonts w:ascii="Century" w:eastAsia="Lumlun Sans" w:hAnsi="Century" w:cs="Lumlun Sans"/>
-                <w:sz w:val="28"/>
-                <w:szCs w:val="28"/>
-                <w:lang w:val="en-US"/>
-              </w:rPr>
-              <w:t>Wide Open</w:t>
-            </w:r>
-          </w:p>
-          <w:p>
-            <w:pPr>
-              <w:rPr>
-                <w:rFonts w:ascii="Century" w:eastAsia="Lumlun Sans" w:hAnsi="Century" w:cs="Lumlun Sans"/>
-                <w:sz w:val="28"/>
-                <w:szCs w:val="28"/>
-                <w:lang w:val="en-US"/>
-              </w:rPr>
-            </w:pPr>
-            <w:r>
-              <w:rPr>
-                <w:rFonts w:ascii="Century" w:eastAsia="Lumlun Sans" w:hAnsi="Century" w:cs="Lumlun Sans"/>
-                <w:sz w:val="28"/>
-                <w:szCs w:val="28"/>
-                <w:lang w:val="en-US"/>
-              </w:rPr>
-              <w:t>Mouth</w:t>
+              </w:rPr>
+            </w:pPr>
+            <w:r>
+              <w:rPr>
+                <w:rFonts w:ascii="Century" w:eastAsia="Lumlun Sans" w:hAnsi="Century" w:cs="Lumlun Sans"/>
+                <w:sz w:val="28"/>
+                <w:szCs w:val="28"/>
+              </w:rPr>
+              <w:t>Open</w:t>
             </w:r>
           </w:p>
         </w:tc>
@@ -1513,7 +1479,6 @@
           <w:rFonts w:ascii="Century" w:eastAsia="Lumlun Sans" w:hAnsi="Century" w:cs="Lumlun Sans"/>
           <w:sz w:val="48"/>
           <w:szCs w:val="48"/>
-          <w:lang w:val="en-US"/>
         </w:rPr>
       </w:pPr>
     </w:p>

</xml_diff>